<commit_message>
made authentication into separate app
</commit_message>
<xml_diff>
--- a/OpenDialogue.docx
+++ b/OpenDialogue.docx
@@ -224,7 +224,37 @@
         </w:tabs>
       </w:pPr>
       <w:r>
-        <w:t>Reputation-restricted posting</w:t>
+        <w:t xml:space="preserve">Rate </w:t>
+      </w:r>
+      <w:r>
+        <w:t xml:space="preserve">posts on </w:t>
+      </w:r>
+      <w:r>
+        <w:t>agreement and strength</w:t>
+      </w:r>
+      <w:r>
+        <w:t xml:space="preserve"> (allowed to vote on strength of </w:t>
+      </w:r>
+      <w:r>
+        <w:t>posts that are close to your own)</w:t>
+      </w:r>
+    </w:p>
+    <w:p>
+      <w:pPr>
+        <w:pStyle w:val="ListParagraph"/>
+        <w:numPr>
+          <w:ilvl w:val="0"/>
+          <w:numId w:val="3"/>
+        </w:numPr>
+        <w:tabs>
+          <w:tab w:val="left" w:pos="5863"/>
+        </w:tabs>
+      </w:pPr>
+      <w:r>
+        <w:t>Credit</w:t>
+      </w:r>
+      <w:r>
+        <w:t>-restricted posting</w:t>
       </w:r>
     </w:p>
     <w:p>
@@ -239,45 +269,140 @@
         </w:tabs>
       </w:pPr>
       <w:r>
-        <w:t>Low reputation: Only comments allowed</w:t>
-      </w:r>
-    </w:p>
-    <w:p>
-      <w:pPr>
-        <w:tabs>
-          <w:tab w:val="left" w:pos="5863"/>
-        </w:tabs>
-      </w:pPr>
-    </w:p>
-    <w:p>
-      <w:pPr>
-        <w:tabs>
-          <w:tab w:val="left" w:pos="5863"/>
-        </w:tabs>
-      </w:pPr>
-    </w:p>
-    <w:p>
-      <w:pPr>
-        <w:tabs>
-          <w:tab w:val="left" w:pos="5863"/>
-        </w:tabs>
-      </w:pPr>
-    </w:p>
-    <w:p>
-      <w:pPr>
-        <w:tabs>
-          <w:tab w:val="left" w:pos="5863"/>
-        </w:tabs>
-      </w:pPr>
-    </w:p>
-    <w:p>
-      <w:pPr>
-        <w:tabs>
-          <w:tab w:val="left" w:pos="5863"/>
-        </w:tabs>
-      </w:pPr>
-      <w:r>
-        <w:t>Architecture:</w:t>
+        <w:t>Credit</w:t>
+      </w:r>
+      <w:r>
+        <w:t xml:space="preserve"> is earned</w:t>
+      </w:r>
+      <w:r>
+        <w:t>:</w:t>
+      </w:r>
+    </w:p>
+    <w:p>
+      <w:pPr>
+        <w:pStyle w:val="ListParagraph"/>
+        <w:numPr>
+          <w:ilvl w:val="2"/>
+          <w:numId w:val="3"/>
+        </w:numPr>
+        <w:tabs>
+          <w:tab w:val="left" w:pos="5863"/>
+        </w:tabs>
+      </w:pPr>
+      <w:r>
+        <w:t>Over time</w:t>
+      </w:r>
+    </w:p>
+    <w:p>
+      <w:pPr>
+        <w:pStyle w:val="ListParagraph"/>
+        <w:numPr>
+          <w:ilvl w:val="2"/>
+          <w:numId w:val="3"/>
+        </w:numPr>
+        <w:tabs>
+          <w:tab w:val="left" w:pos="5863"/>
+        </w:tabs>
+      </w:pPr>
+      <w:r>
+        <w:t>With activity</w:t>
+      </w:r>
+    </w:p>
+    <w:p>
+      <w:pPr>
+        <w:pStyle w:val="ListParagraph"/>
+        <w:numPr>
+          <w:ilvl w:val="2"/>
+          <w:numId w:val="3"/>
+        </w:numPr>
+        <w:tabs>
+          <w:tab w:val="left" w:pos="5863"/>
+        </w:tabs>
+      </w:pPr>
+      <w:r>
+        <w:t>High strength rating</w:t>
+      </w:r>
+    </w:p>
+    <w:p>
+      <w:pPr>
+        <w:pStyle w:val="ListParagraph"/>
+        <w:numPr>
+          <w:ilvl w:val="1"/>
+          <w:numId w:val="3"/>
+        </w:numPr>
+        <w:tabs>
+          <w:tab w:val="left" w:pos="5863"/>
+        </w:tabs>
+      </w:pPr>
+      <w:r>
+        <w:t xml:space="preserve">Low </w:t>
+      </w:r>
+      <w:r>
+        <w:t>credit</w:t>
+      </w:r>
+      <w:r>
+        <w:t xml:space="preserve">: Only </w:t>
+      </w:r>
+      <w:r>
+        <w:t>posts</w:t>
+      </w:r>
+      <w:r>
+        <w:t xml:space="preserve"> and responses</w:t>
+      </w:r>
+      <w:r>
+        <w:t xml:space="preserve"> </w:t>
+      </w:r>
+      <w:r>
+        <w:t>allowed</w:t>
+      </w:r>
+      <w:r>
+        <w:t xml:space="preserve"> (</w:t>
+      </w:r>
+      <w:r>
+        <w:t>no rating)</w:t>
+      </w:r>
+    </w:p>
+    <w:p>
+      <w:pPr>
+        <w:pStyle w:val="ListParagraph"/>
+        <w:numPr>
+          <w:ilvl w:val="1"/>
+          <w:numId w:val="3"/>
+        </w:numPr>
+        <w:tabs>
+          <w:tab w:val="left" w:pos="5863"/>
+        </w:tabs>
+      </w:pPr>
+      <w:r>
+        <w:t xml:space="preserve">Middle </w:t>
+      </w:r>
+      <w:r>
+        <w:t>credit</w:t>
+      </w:r>
+      <w:r>
+        <w:t xml:space="preserve">: </w:t>
+      </w:r>
+      <w:r>
+        <w:t>Posts</w:t>
+      </w:r>
+      <w:r>
+        <w:t>, responses,</w:t>
+      </w:r>
+      <w:r>
+        <w:t xml:space="preserve"> and rating </w:t>
+      </w:r>
+      <w:r>
+        <w:t>allowed</w:t>
+      </w:r>
+    </w:p>
+    <w:p>
+      <w:pPr>
+        <w:tabs>
+          <w:tab w:val="left" w:pos="5863"/>
+        </w:tabs>
+      </w:pPr>
+      <w:r>
+        <w:t>To implement:</w:t>
       </w:r>
     </w:p>
     <w:p>
@@ -291,25 +416,8 @@
           <w:tab w:val="left" w:pos="5863"/>
         </w:tabs>
       </w:pPr>
-      <w:proofErr w:type="spellStart"/>
-      <w:r>
-        <w:t>OpenDialogue</w:t>
-      </w:r>
-      <w:proofErr w:type="spellEnd"/>
-    </w:p>
-    <w:p>
-      <w:pPr>
-        <w:pStyle w:val="ListParagraph"/>
-        <w:numPr>
-          <w:ilvl w:val="1"/>
-          <w:numId w:val="3"/>
-        </w:numPr>
-        <w:tabs>
-          <w:tab w:val="left" w:pos="5863"/>
-        </w:tabs>
-      </w:pPr>
-      <w:r>
-        <w:t>home.html</w:t>
+      <w:r>
+        <w:t>Rating</w:t>
       </w:r>
     </w:p>
     <w:p>
@@ -324,46 +432,7 @@
         </w:tabs>
       </w:pPr>
       <w:r>
-        <w:t>forum</w:t>
-      </w:r>
-    </w:p>
-    <w:p>
-      <w:pPr>
-        <w:pStyle w:val="ListParagraph"/>
-        <w:numPr>
-          <w:ilvl w:val="1"/>
-          <w:numId w:val="3"/>
-        </w:numPr>
-        <w:tabs>
-          <w:tab w:val="left" w:pos="5863"/>
-        </w:tabs>
-        <w:rPr>
-          <w:highlight w:val="yellow"/>
-        </w:rPr>
-      </w:pPr>
-      <w:r>
-        <w:rPr>
-          <w:highlight w:val="yellow"/>
-        </w:rPr>
-        <w:t>dashboard</w:t>
-      </w:r>
-      <w:r>
-        <w:rPr>
-          <w:highlight w:val="yellow"/>
-        </w:rPr>
-        <w:t xml:space="preserve">: </w:t>
-      </w:r>
-      <w:r>
-        <w:rPr>
-          <w:highlight w:val="yellow"/>
-        </w:rPr>
-        <w:t>dashboard</w:t>
-      </w:r>
-      <w:r>
-        <w:rPr>
-          <w:highlight w:val="yellow"/>
-        </w:rPr>
-        <w:t>.html</w:t>
+        <w:t>Response posting</w:t>
       </w:r>
     </w:p>
     <w:p>
@@ -377,72 +446,23 @@
           <w:tab w:val="left" w:pos="5863"/>
         </w:tabs>
       </w:pPr>
-      <w:proofErr w:type="spellStart"/>
-      <w:r>
-        <w:t>usermanager</w:t>
-      </w:r>
-      <w:proofErr w:type="spellEnd"/>
-    </w:p>
-    <w:p>
-      <w:pPr>
-        <w:pStyle w:val="ListParagraph"/>
-        <w:numPr>
-          <w:ilvl w:val="1"/>
-          <w:numId w:val="3"/>
-        </w:numPr>
-        <w:tabs>
-          <w:tab w:val="left" w:pos="5863"/>
-        </w:tabs>
-      </w:pPr>
-      <w:r>
-        <w:t xml:space="preserve">login: </w:t>
-      </w:r>
-      <w:r>
-        <w:rPr>
-          <w:highlight w:val="yellow"/>
-        </w:rPr>
-        <w:t>login.html</w:t>
-      </w:r>
-    </w:p>
-    <w:p>
-      <w:pPr>
-        <w:pStyle w:val="ListParagraph"/>
-        <w:numPr>
-          <w:ilvl w:val="1"/>
-          <w:numId w:val="3"/>
-        </w:numPr>
-        <w:tabs>
-          <w:tab w:val="left" w:pos="5863"/>
-        </w:tabs>
-        <w:rPr>
-          <w:highlight w:val="yellow"/>
-        </w:rPr>
-      </w:pPr>
-      <w:r>
-        <w:rPr>
-          <w:highlight w:val="yellow"/>
-        </w:rPr>
-        <w:t>register: register.html</w:t>
-      </w:r>
-    </w:p>
-    <w:p>
-      <w:pPr>
-        <w:pStyle w:val="ListParagraph"/>
-        <w:numPr>
-          <w:ilvl w:val="1"/>
-          <w:numId w:val="3"/>
-        </w:numPr>
-        <w:tabs>
-          <w:tab w:val="left" w:pos="5863"/>
-        </w:tabs>
-      </w:pPr>
-      <w:proofErr w:type="spellStart"/>
-      <w:r>
-        <w:t>login_process</w:t>
-      </w:r>
-      <w:proofErr w:type="spellEnd"/>
-      <w:r>
-        <w:t>: no template</w:t>
+      <w:r>
+        <w:t>Credit restrictions</w:t>
+      </w:r>
+    </w:p>
+    <w:p>
+      <w:pPr>
+        <w:pStyle w:val="ListParagraph"/>
+        <w:numPr>
+          <w:ilvl w:val="0"/>
+          <w:numId w:val="3"/>
+        </w:numPr>
+        <w:tabs>
+          <w:tab w:val="left" w:pos="5863"/>
+        </w:tabs>
+      </w:pPr>
+      <w:r>
+        <w:t>Feed selection</w:t>
       </w:r>
     </w:p>
     <w:sectPr>
@@ -708,7 +728,7 @@
         <w:rFonts w:ascii="Courier New" w:hAnsi="Courier New" w:cs="Courier New" w:hint="default"/>
       </w:rPr>
     </w:lvl>
-    <w:lvl w:ilvl="2" w:tplc="04090005" w:tentative="1">
+    <w:lvl w:ilvl="2" w:tplc="04090005">
       <w:start w:val="1"/>
       <w:numFmt w:val="bullet"/>
       <w:lvlText w:val=""/>
@@ -928,6 +948,7 @@
     <w:lsdException w:name="HTML Sample" w:semiHidden="1" w:unhideWhenUsed="1"/>
     <w:lsdException w:name="HTML Typewriter" w:semiHidden="1" w:unhideWhenUsed="1"/>
     <w:lsdException w:name="HTML Variable" w:semiHidden="1" w:unhideWhenUsed="1"/>
+    <w:lsdException w:name="Normal Table" w:semiHidden="1" w:unhideWhenUsed="1"/>
     <w:lsdException w:name="annotation subject" w:semiHidden="1" w:unhideWhenUsed="1"/>
     <w:lsdException w:name="No List" w:semiHidden="1" w:unhideWhenUsed="1"/>
     <w:lsdException w:name="Outline List 1" w:semiHidden="1" w:unhideWhenUsed="1"/>
@@ -974,8 +995,10 @@
     <w:lsdException w:name="Table Subtle 2" w:semiHidden="1" w:unhideWhenUsed="1"/>
     <w:lsdException w:name="Table Web 1" w:semiHidden="1" w:unhideWhenUsed="1"/>
     <w:lsdException w:name="Table Web 2" w:semiHidden="1" w:unhideWhenUsed="1"/>
+    <w:lsdException w:name="Table Web 3" w:semiHidden="1" w:unhideWhenUsed="1"/>
     <w:lsdException w:name="Balloon Text" w:semiHidden="1" w:unhideWhenUsed="1"/>
     <w:lsdException w:name="Table Grid" w:uiPriority="39"/>
+    <w:lsdException w:name="Table Theme" w:semiHidden="1" w:unhideWhenUsed="1"/>
     <w:lsdException w:name="Placeholder Text" w:semiHidden="1"/>
     <w:lsdException w:name="No Spacing" w:uiPriority="1" w:qFormat="1"/>
     <w:lsdException w:name="Light Shading" w:uiPriority="60"/>

</xml_diff>